<commit_message>
Update ASSET & LIABILITY MANAGEMENT TOOL - SOP.docx
New instructions on Changes in code to be made
</commit_message>
<xml_diff>
--- a/ASSET & LIABILITY MANAGEMENT TOOL - SOP.docx
+++ b/ASSET & LIABILITY MANAGEMENT TOOL - SOP.docx
@@ -2085,6 +2085,418 @@
     <w:p>
       <w:pPr>
         <w:pStyle w:val="ListParagraph"/>
+        <w:numPr>
+          <w:ilvl w:val="1"/>
+          <w:numId w:val="5"/>
+        </w:numPr>
+        <w:spacing w:line="360" w:lineRule="auto"/>
+        <w:jc w:val="both"/>
+        <w:rPr>
+          <w:rFonts w:ascii="Arial" w:hAnsi="Arial" w:cs="Arial"/>
+          <w:sz w:val="24"/>
+          <w:lang w:val="en-US"/>
+        </w:rPr>
+      </w:pPr>
+      <w:r>
+        <w:rPr>
+          <w:rFonts w:ascii="Arial" w:hAnsi="Arial" w:cs="Arial"/>
+          <w:sz w:val="24"/>
+          <w:lang w:val="en-US"/>
+        </w:rPr>
+        <w:t>Create file:DBConnect.php as below:</w:t>
+      </w:r>
+    </w:p>
+    <w:p>
+      <w:pPr>
+        <w:pStyle w:val="ListParagraph"/>
+        <w:spacing w:line="360" w:lineRule="auto"/>
+        <w:ind w:left="644"/>
+        <w:jc w:val="both"/>
+        <w:rPr>
+          <w:rFonts w:ascii="Arial" w:hAnsi="Arial" w:cs="Arial"/>
+          <w:sz w:val="24"/>
+          <w:lang w:val="en-US"/>
+        </w:rPr>
+      </w:pPr>
+      <w:proofErr w:type="gramStart"/>
+      <w:r>
+        <w:rPr>
+          <w:rFonts w:ascii="Arial" w:hAnsi="Arial" w:cs="Arial"/>
+          <w:sz w:val="24"/>
+          <w:lang w:val="en-US"/>
+        </w:rPr>
+        <w:t>&lt;?</w:t>
+      </w:r>
+      <w:proofErr w:type="spellStart"/>
+      <w:r>
+        <w:rPr>
+          <w:rFonts w:ascii="Arial" w:hAnsi="Arial" w:cs="Arial"/>
+          <w:sz w:val="24"/>
+          <w:lang w:val="en-US"/>
+        </w:rPr>
+        <w:t>php</w:t>
+      </w:r>
+      <w:proofErr w:type="spellEnd"/>
+      <w:proofErr w:type="gramEnd"/>
+    </w:p>
+    <w:p>
+      <w:pPr>
+        <w:pStyle w:val="ListParagraph"/>
+        <w:spacing w:line="360" w:lineRule="auto"/>
+        <w:ind w:left="644"/>
+        <w:jc w:val="both"/>
+        <w:rPr>
+          <w:rFonts w:ascii="Arial" w:hAnsi="Arial" w:cs="Arial"/>
+          <w:sz w:val="24"/>
+          <w:lang w:val="en-US"/>
+        </w:rPr>
+      </w:pPr>
+      <w:r>
+        <w:rPr>
+          <w:rFonts w:ascii="Arial" w:hAnsi="Arial" w:cs="Arial"/>
+          <w:sz w:val="24"/>
+          <w:lang w:val="en-US"/>
+        </w:rPr>
+        <w:t>$</w:t>
+      </w:r>
+      <w:proofErr w:type="spellStart"/>
+      <w:r>
+        <w:rPr>
+          <w:rFonts w:ascii="Arial" w:hAnsi="Arial" w:cs="Arial"/>
+          <w:sz w:val="24"/>
+          <w:lang w:val="en-US"/>
+        </w:rPr>
+        <w:t>conn</w:t>
+      </w:r>
+      <w:proofErr w:type="spellEnd"/>
+      <w:r>
+        <w:rPr>
+          <w:rFonts w:ascii="Arial" w:hAnsi="Arial" w:cs="Arial"/>
+          <w:sz w:val="24"/>
+          <w:lang w:val="en-US"/>
+        </w:rPr>
+        <w:t>=</w:t>
+      </w:r>
+      <w:proofErr w:type="spellStart"/>
+      <w:r>
+        <w:rPr>
+          <w:rFonts w:ascii="Arial" w:hAnsi="Arial" w:cs="Arial"/>
+          <w:sz w:val="24"/>
+          <w:lang w:val="en-US"/>
+        </w:rPr>
+        <w:t>mysqli_</w:t>
+      </w:r>
+      <w:proofErr w:type="gramStart"/>
+      <w:r>
+        <w:rPr>
+          <w:rFonts w:ascii="Arial" w:hAnsi="Arial" w:cs="Arial"/>
+          <w:sz w:val="24"/>
+          <w:lang w:val="en-US"/>
+        </w:rPr>
+        <w:t>connect</w:t>
+      </w:r>
+      <w:proofErr w:type="spellEnd"/>
+      <w:r>
+        <w:rPr>
+          <w:rFonts w:ascii="Arial" w:hAnsi="Arial" w:cs="Arial"/>
+          <w:sz w:val="24"/>
+          <w:lang w:val="en-US"/>
+        </w:rPr>
+        <w:t>(</w:t>
+      </w:r>
+      <w:proofErr w:type="gramEnd"/>
+      <w:r>
+        <w:rPr>
+          <w:rFonts w:ascii="Arial" w:hAnsi="Arial" w:cs="Arial"/>
+          <w:sz w:val="24"/>
+          <w:lang w:val="en-US"/>
+        </w:rPr>
+        <w:t>'</w:t>
+      </w:r>
+      <w:proofErr w:type="spellStart"/>
+      <w:r>
+        <w:rPr>
+          <w:rFonts w:ascii="Arial" w:hAnsi="Arial" w:cs="Arial"/>
+          <w:sz w:val="24"/>
+          <w:lang w:val="en-US"/>
+        </w:rPr>
+        <w:t>localhost','root</w:t>
+      </w:r>
+      <w:proofErr w:type="spellEnd"/>
+      <w:r>
+        <w:rPr>
+          <w:rFonts w:ascii="Arial" w:hAnsi="Arial" w:cs="Arial"/>
+          <w:sz w:val="24"/>
+          <w:lang w:val="en-US"/>
+        </w:rPr>
+        <w:t>','');</w:t>
+      </w:r>
+    </w:p>
+    <w:p>
+      <w:pPr>
+        <w:pStyle w:val="ListParagraph"/>
+        <w:spacing w:line="360" w:lineRule="auto"/>
+        <w:ind w:left="644"/>
+        <w:jc w:val="both"/>
+        <w:rPr>
+          <w:rFonts w:ascii="Arial" w:hAnsi="Arial" w:cs="Arial"/>
+          <w:sz w:val="24"/>
+          <w:lang w:val="en-US"/>
+        </w:rPr>
+      </w:pPr>
+      <w:r>
+        <w:rPr>
+          <w:rFonts w:ascii="Arial" w:hAnsi="Arial" w:cs="Arial"/>
+          <w:sz w:val="24"/>
+          <w:lang w:val="en-US"/>
+        </w:rPr>
+        <w:t>?&gt;</w:t>
+      </w:r>
+    </w:p>
+    <w:p>
+      <w:pPr>
+        <w:pStyle w:val="ListParagraph"/>
+        <w:numPr>
+          <w:ilvl w:val="1"/>
+          <w:numId w:val="5"/>
+        </w:numPr>
+        <w:spacing w:line="360" w:lineRule="auto"/>
+        <w:jc w:val="both"/>
+        <w:rPr>
+          <w:rFonts w:ascii="Arial" w:hAnsi="Arial" w:cs="Arial"/>
+          <w:sz w:val="24"/>
+          <w:lang w:val="en-US"/>
+        </w:rPr>
+      </w:pPr>
+      <w:r>
+        <w:rPr>
+          <w:rFonts w:ascii="Arial" w:hAnsi="Arial" w:cs="Arial"/>
+          <w:sz w:val="24"/>
+          <w:lang w:val="en-US"/>
+        </w:rPr>
+        <w:t xml:space="preserve">Find in files: </w:t>
+      </w:r>
+    </w:p>
+    <w:p>
+      <w:pPr>
+        <w:pStyle w:val="ListParagraph"/>
+        <w:spacing w:line="360" w:lineRule="auto"/>
+        <w:ind w:left="644"/>
+        <w:jc w:val="both"/>
+        <w:rPr>
+          <w:rFonts w:ascii="Arial" w:hAnsi="Arial" w:cs="Arial"/>
+          <w:sz w:val="24"/>
+          <w:lang w:val="en-US"/>
+        </w:rPr>
+      </w:pPr>
+      <w:proofErr w:type="gramStart"/>
+      <w:r>
+        <w:rPr>
+          <w:rFonts w:ascii="Arial" w:hAnsi="Arial" w:cs="Arial"/>
+          <w:sz w:val="24"/>
+          <w:lang w:val="en-US"/>
+        </w:rPr>
+        <w:t>include</w:t>
+      </w:r>
+      <w:proofErr w:type="gramEnd"/>
+      <w:r>
+        <w:rPr>
+          <w:rFonts w:ascii="Arial" w:hAnsi="Arial" w:cs="Arial"/>
+          <w:sz w:val="24"/>
+          <w:lang w:val="en-US"/>
+        </w:rPr>
+        <w:t xml:space="preserve"> $_SERVER['DOCUMENT_ROOT'] . '\</w:t>
+      </w:r>
+      <w:proofErr w:type="spellStart"/>
+      <w:r>
+        <w:rPr>
+          <w:rFonts w:ascii="Arial" w:hAnsi="Arial" w:cs="Arial"/>
+          <w:sz w:val="24"/>
+          <w:lang w:val="en-US"/>
+        </w:rPr>
+        <w:t>mis</w:t>
+      </w:r>
+      <w:proofErr w:type="spellEnd"/>
+      <w:r>
+        <w:rPr>
+          <w:rFonts w:ascii="Arial" w:hAnsi="Arial" w:cs="Arial"/>
+          <w:sz w:val="24"/>
+          <w:lang w:val="en-US"/>
+        </w:rPr>
+        <w:t>\DBConnect.php';</w:t>
+      </w:r>
+      <w:r>
+        <w:rPr>
+          <w:rFonts w:ascii="Arial" w:hAnsi="Arial" w:cs="Arial"/>
+          <w:sz w:val="24"/>
+          <w:lang w:val="en-US"/>
+        </w:rPr>
+        <w:t xml:space="preserve"> </w:t>
+      </w:r>
+    </w:p>
+    <w:p>
+      <w:pPr>
+        <w:pStyle w:val="ListParagraph"/>
+        <w:spacing w:line="360" w:lineRule="auto"/>
+        <w:ind w:left="644"/>
+        <w:jc w:val="both"/>
+      </w:pPr>
+      <w:r>
+        <w:rPr>
+          <w:rFonts w:ascii="Arial" w:hAnsi="Arial" w:cs="Arial"/>
+          <w:sz w:val="24"/>
+          <w:lang w:val="en-US"/>
+        </w:rPr>
+        <w:t>And Replace with:</w:t>
+      </w:r>
+      <w:r>
+        <w:t xml:space="preserve"> </w:t>
+      </w:r>
+    </w:p>
+    <w:p>
+      <w:pPr>
+        <w:pStyle w:val="ListParagraph"/>
+        <w:spacing w:line="360" w:lineRule="auto"/>
+        <w:ind w:left="644"/>
+        <w:jc w:val="both"/>
+        <w:rPr>
+          <w:rFonts w:ascii="Arial" w:hAnsi="Arial" w:cs="Arial"/>
+          <w:sz w:val="24"/>
+          <w:lang w:val="en-US"/>
+        </w:rPr>
+      </w:pPr>
+      <w:proofErr w:type="gramStart"/>
+      <w:r>
+        <w:rPr>
+          <w:rFonts w:ascii="Arial" w:hAnsi="Arial" w:cs="Arial"/>
+          <w:sz w:val="24"/>
+          <w:lang w:val="en-US"/>
+        </w:rPr>
+        <w:t>include</w:t>
+      </w:r>
+      <w:proofErr w:type="gramEnd"/>
+      <w:r>
+        <w:rPr>
+          <w:rFonts w:ascii="Arial" w:hAnsi="Arial" w:cs="Arial"/>
+          <w:sz w:val="24"/>
+          <w:lang w:val="en-US"/>
+        </w:rPr>
+        <w:t xml:space="preserve"> 'DBConnect.php';</w:t>
+      </w:r>
+    </w:p>
+    <w:p>
+      <w:pPr>
+        <w:pStyle w:val="ListParagraph"/>
+        <w:numPr>
+          <w:ilvl w:val="1"/>
+          <w:numId w:val="5"/>
+        </w:numPr>
+        <w:spacing w:line="360" w:lineRule="auto"/>
+        <w:jc w:val="both"/>
+        <w:rPr>
+          <w:rFonts w:ascii="Arial" w:hAnsi="Arial" w:cs="Arial"/>
+          <w:sz w:val="24"/>
+          <w:lang w:val="en-US"/>
+        </w:rPr>
+      </w:pPr>
+      <w:r>
+        <w:rPr>
+          <w:rFonts w:ascii="Arial" w:hAnsi="Arial" w:cs="Arial"/>
+          <w:sz w:val="24"/>
+          <w:lang w:val="en-US"/>
+        </w:rPr>
+        <w:t>Comment the below File Include (as it pertains to Login &amp; user authentication):</w:t>
+      </w:r>
+    </w:p>
+    <w:p>
+      <w:pPr>
+        <w:pStyle w:val="ListParagraph"/>
+        <w:spacing w:line="360" w:lineRule="auto"/>
+        <w:ind w:left="360" w:firstLine="284"/>
+        <w:jc w:val="both"/>
+        <w:rPr>
+          <w:rFonts w:ascii="Arial" w:hAnsi="Arial" w:cs="Arial"/>
+          <w:sz w:val="24"/>
+          <w:lang w:val="en-US"/>
+        </w:rPr>
+      </w:pPr>
+      <w:proofErr w:type="gramStart"/>
+      <w:r>
+        <w:rPr>
+          <w:rFonts w:ascii="Arial" w:hAnsi="Arial" w:cs="Arial"/>
+          <w:sz w:val="24"/>
+          <w:lang w:val="en-US"/>
+        </w:rPr>
+        <w:t>include</w:t>
+      </w:r>
+      <w:proofErr w:type="gramEnd"/>
+      <w:r>
+        <w:rPr>
+          <w:rFonts w:ascii="Arial" w:hAnsi="Arial" w:cs="Arial"/>
+          <w:sz w:val="24"/>
+          <w:lang w:val="en-US"/>
+        </w:rPr>
+        <w:t xml:space="preserve"> $_SERVER['DOCUMENT_ROOT'] . '\</w:t>
+      </w:r>
+      <w:proofErr w:type="spellStart"/>
+      <w:r>
+        <w:rPr>
+          <w:rFonts w:ascii="Arial" w:hAnsi="Arial" w:cs="Arial"/>
+          <w:sz w:val="24"/>
+          <w:lang w:val="en-US"/>
+        </w:rPr>
+        <w:t>mis</w:t>
+      </w:r>
+      <w:proofErr w:type="spellEnd"/>
+      <w:r>
+        <w:rPr>
+          <w:rFonts w:ascii="Arial" w:hAnsi="Arial" w:cs="Arial"/>
+          <w:sz w:val="24"/>
+          <w:lang w:val="en-US"/>
+        </w:rPr>
+        <w:t>\</w:t>
+      </w:r>
+      <w:r>
+        <w:rPr>
+          <w:rFonts w:ascii="Arial" w:hAnsi="Arial" w:cs="Arial"/>
+          <w:sz w:val="24"/>
+          <w:lang w:val="en-US"/>
+        </w:rPr>
+        <w:t>DepNoCSS</w:t>
+      </w:r>
+      <w:r>
+        <w:rPr>
+          <w:rFonts w:ascii="Arial" w:hAnsi="Arial" w:cs="Arial"/>
+          <w:sz w:val="24"/>
+          <w:lang w:val="en-US"/>
+        </w:rPr>
+        <w:t>.php';</w:t>
+      </w:r>
+      <w:r>
+        <w:rPr>
+          <w:rFonts w:ascii="Arial" w:hAnsi="Arial" w:cs="Arial"/>
+          <w:sz w:val="24"/>
+          <w:lang w:val="en-US"/>
+        </w:rPr>
+        <w:t xml:space="preserve"> </w:t>
+      </w:r>
+    </w:p>
+    <w:p>
+      <w:pPr>
+        <w:pStyle w:val="ListParagraph"/>
+        <w:spacing w:line="360" w:lineRule="auto"/>
+        <w:ind w:left="644"/>
+        <w:jc w:val="both"/>
+        <w:rPr>
+          <w:rFonts w:ascii="Arial" w:hAnsi="Arial" w:cs="Arial"/>
+          <w:sz w:val="24"/>
+          <w:lang w:val="en-US"/>
+        </w:rPr>
+      </w:pPr>
+    </w:p>
+    <w:p>
+      <w:pPr>
+        <w:pStyle w:val="ListParagraph"/>
         <w:spacing w:line="360" w:lineRule="auto"/>
         <w:ind w:left="644"/>
         <w:jc w:val="both"/>
@@ -2366,7 +2778,7 @@
                     </a:ln>
                     <a:extLst>
                       <a:ext uri="{53640926-AAD7-44D8-BBD7-CCE9431645EC}">
-                        <a14:shadowObscured xmlns:a14="http://schemas.microsoft.com/office/drawing/2010/main" xmlns:wps="http://schemas.microsoft.com/office/word/2010/wordprocessingShape" xmlns:wpi="http://schemas.microsoft.com/office/word/2010/wordprocessingInk" xmlns:wpg="http://schemas.microsoft.com/office/word/2010/wordprocessingGroup" xmlns:w15="http://schemas.microsoft.com/office/word/2012/wordml" xmlns:w14="http://schemas.microsoft.com/office/word/2010/wordml" xmlns:w="http://schemas.openxmlformats.org/wordprocessingml/2006/main" xmlns:w10="urn:schemas-microsoft-com:office:word" xmlns:wp14="http://schemas.microsoft.com/office/word/2010/wordprocessingDrawing" xmlns:v="urn:schemas-microsoft-com:vml" xmlns:o="urn:schemas-microsoft-com:office:office" xmlns:mc="http://schemas.openxmlformats.org/markup-compatibility/2006" xmlns:wpc="http://schemas.microsoft.com/office/word/2010/wordprocessingCanvas" xmlns=""/>
+                        <a14:shadowObscured xmlns="" xmlns:wpc="http://schemas.microsoft.com/office/word/2010/wordprocessingCanvas" xmlns:mc="http://schemas.openxmlformats.org/markup-compatibility/2006" xmlns:o="urn:schemas-microsoft-com:office:office" xmlns:v="urn:schemas-microsoft-com:vml" xmlns:wp14="http://schemas.microsoft.com/office/word/2010/wordprocessingDrawing" xmlns:w10="urn:schemas-microsoft-com:office:word" xmlns:w="http://schemas.openxmlformats.org/wordprocessingml/2006/main" xmlns:w14="http://schemas.microsoft.com/office/word/2010/wordml" xmlns:w15="http://schemas.microsoft.com/office/word/2012/wordml" xmlns:wpg="http://schemas.microsoft.com/office/word/2010/wordprocessingGroup" xmlns:wpi="http://schemas.microsoft.com/office/word/2010/wordprocessingInk" xmlns:wps="http://schemas.microsoft.com/office/word/2010/wordprocessingShape" xmlns:a14="http://schemas.microsoft.com/office/drawing/2010/main"/>
                       </a:ext>
                     </a:extLst>
                   </pic:spPr>
@@ -2412,6 +2824,7 @@
           <w:sz w:val="24"/>
           <w:lang w:val="en-US"/>
         </w:rPr>
+        <w:lastRenderedPageBreak/>
         <w:t>Bonds</w:t>
       </w:r>
     </w:p>
@@ -2465,7 +2878,7 @@
                     </a:ln>
                     <a:extLst>
                       <a:ext uri="{53640926-AAD7-44D8-BBD7-CCE9431645EC}">
-                        <a14:shadowObscured xmlns:a14="http://schemas.microsoft.com/office/drawing/2010/main" xmlns:wps="http://schemas.microsoft.com/office/word/2010/wordprocessingShape" xmlns:wpi="http://schemas.microsoft.com/office/word/2010/wordprocessingInk" xmlns:wpg="http://schemas.microsoft.com/office/word/2010/wordprocessingGroup" xmlns:w15="http://schemas.microsoft.com/office/word/2012/wordml" xmlns:w14="http://schemas.microsoft.com/office/word/2010/wordml" xmlns:w="http://schemas.openxmlformats.org/wordprocessingml/2006/main" xmlns:w10="urn:schemas-microsoft-com:office:word" xmlns:wp14="http://schemas.microsoft.com/office/word/2010/wordprocessingDrawing" xmlns:v="urn:schemas-microsoft-com:vml" xmlns:o="urn:schemas-microsoft-com:office:office" xmlns:mc="http://schemas.openxmlformats.org/markup-compatibility/2006" xmlns:wpc="http://schemas.microsoft.com/office/word/2010/wordprocessingCanvas" xmlns=""/>
+                        <a14:shadowObscured xmlns="" xmlns:wpc="http://schemas.microsoft.com/office/word/2010/wordprocessingCanvas" xmlns:mc="http://schemas.openxmlformats.org/markup-compatibility/2006" xmlns:o="urn:schemas-microsoft-com:office:office" xmlns:v="urn:schemas-microsoft-com:vml" xmlns:wp14="http://schemas.microsoft.com/office/word/2010/wordprocessingDrawing" xmlns:w10="urn:schemas-microsoft-com:office:word" xmlns:w="http://schemas.openxmlformats.org/wordprocessingml/2006/main" xmlns:w14="http://schemas.microsoft.com/office/word/2010/wordml" xmlns:w15="http://schemas.microsoft.com/office/word/2012/wordml" xmlns:wpg="http://schemas.microsoft.com/office/word/2010/wordprocessingGroup" xmlns:wpi="http://schemas.microsoft.com/office/word/2010/wordprocessingInk" xmlns:wps="http://schemas.microsoft.com/office/word/2010/wordprocessingShape" xmlns:a14="http://schemas.microsoft.com/office/drawing/2010/main"/>
                       </a:ext>
                     </a:extLst>
                   </pic:spPr>
@@ -2475,36 +2888,6 @@
           </wp:inline>
         </w:drawing>
       </w:r>
-    </w:p>
-    <w:p>
-      <w:pPr>
-        <w:rPr>
-          <w:rFonts w:ascii="Arial" w:hAnsi="Arial" w:cs="Arial"/>
-          <w:sz w:val="24"/>
-          <w:lang w:val="en-US"/>
-        </w:rPr>
-      </w:pPr>
-      <w:r>
-        <w:rPr>
-          <w:rFonts w:ascii="Arial" w:hAnsi="Arial" w:cs="Arial"/>
-          <w:sz w:val="24"/>
-          <w:lang w:val="en-US"/>
-        </w:rPr>
-        <w:br w:type="page"/>
-      </w:r>
-    </w:p>
-    <w:p>
-      <w:pPr>
-        <w:pStyle w:val="ListParagraph"/>
-        <w:spacing w:line="360" w:lineRule="auto"/>
-        <w:ind w:left="644"/>
-        <w:jc w:val="both"/>
-        <w:rPr>
-          <w:rFonts w:ascii="Arial" w:hAnsi="Arial" w:cs="Arial"/>
-          <w:sz w:val="24"/>
-          <w:lang w:val="en-US"/>
-        </w:rPr>
-      </w:pPr>
     </w:p>
     <w:p>
       <w:pPr>
@@ -2580,7 +2963,7 @@
                     </a:ln>
                     <a:extLst>
                       <a:ext uri="{53640926-AAD7-44D8-BBD7-CCE9431645EC}">
-                        <a14:shadowObscured xmlns:a14="http://schemas.microsoft.com/office/drawing/2010/main" xmlns:wps="http://schemas.microsoft.com/office/word/2010/wordprocessingShape" xmlns:wpi="http://schemas.microsoft.com/office/word/2010/wordprocessingInk" xmlns:wpg="http://schemas.microsoft.com/office/word/2010/wordprocessingGroup" xmlns:w15="http://schemas.microsoft.com/office/word/2012/wordml" xmlns:w14="http://schemas.microsoft.com/office/word/2010/wordml" xmlns:w="http://schemas.openxmlformats.org/wordprocessingml/2006/main" xmlns:w10="urn:schemas-microsoft-com:office:word" xmlns:wp14="http://schemas.microsoft.com/office/word/2010/wordprocessingDrawing" xmlns:v="urn:schemas-microsoft-com:vml" xmlns:o="urn:schemas-microsoft-com:office:office" xmlns:mc="http://schemas.openxmlformats.org/markup-compatibility/2006" xmlns:wpc="http://schemas.microsoft.com/office/word/2010/wordprocessingCanvas" xmlns=""/>
+                        <a14:shadowObscured xmlns="" xmlns:wpc="http://schemas.microsoft.com/office/word/2010/wordprocessingCanvas" xmlns:mc="http://schemas.openxmlformats.org/markup-compatibility/2006" xmlns:o="urn:schemas-microsoft-com:office:office" xmlns:v="urn:schemas-microsoft-com:vml" xmlns:wp14="http://schemas.microsoft.com/office/word/2010/wordprocessingDrawing" xmlns:w10="urn:schemas-microsoft-com:office:word" xmlns:w="http://schemas.openxmlformats.org/wordprocessingml/2006/main" xmlns:w14="http://schemas.microsoft.com/office/word/2010/wordml" xmlns:w15="http://schemas.microsoft.com/office/word/2012/wordml" xmlns:wpg="http://schemas.microsoft.com/office/word/2010/wordprocessingGroup" xmlns:wpi="http://schemas.microsoft.com/office/word/2010/wordprocessingInk" xmlns:wps="http://schemas.microsoft.com/office/word/2010/wordprocessingShape" xmlns:a14="http://schemas.microsoft.com/office/drawing/2010/main"/>
                       </a:ext>
                     </a:extLst>
                   </pic:spPr>
@@ -2665,7 +3048,7 @@
                     </a:ln>
                     <a:extLst>
                       <a:ext uri="{53640926-AAD7-44D8-BBD7-CCE9431645EC}">
-                        <a14:shadowObscured xmlns:a14="http://schemas.microsoft.com/office/drawing/2010/main" xmlns:wps="http://schemas.microsoft.com/office/word/2010/wordprocessingShape" xmlns:wpi="http://schemas.microsoft.com/office/word/2010/wordprocessingInk" xmlns:wpg="http://schemas.microsoft.com/office/word/2010/wordprocessingGroup" xmlns:w15="http://schemas.microsoft.com/office/word/2012/wordml" xmlns:w14="http://schemas.microsoft.com/office/word/2010/wordml" xmlns:w="http://schemas.openxmlformats.org/wordprocessingml/2006/main" xmlns:w10="urn:schemas-microsoft-com:office:word" xmlns:wp14="http://schemas.microsoft.com/office/word/2010/wordprocessingDrawing" xmlns:v="urn:schemas-microsoft-com:vml" xmlns:o="urn:schemas-microsoft-com:office:office" xmlns:mc="http://schemas.openxmlformats.org/markup-compatibility/2006" xmlns:wpc="http://schemas.microsoft.com/office/word/2010/wordprocessingCanvas" xmlns=""/>
+                        <a14:shadowObscured xmlns="" xmlns:wpc="http://schemas.microsoft.com/office/word/2010/wordprocessingCanvas" xmlns:mc="http://schemas.openxmlformats.org/markup-compatibility/2006" xmlns:o="urn:schemas-microsoft-com:office:office" xmlns:v="urn:schemas-microsoft-com:vml" xmlns:wp14="http://schemas.microsoft.com/office/word/2010/wordprocessingDrawing" xmlns:w10="urn:schemas-microsoft-com:office:word" xmlns:w="http://schemas.openxmlformats.org/wordprocessingml/2006/main" xmlns:w14="http://schemas.microsoft.com/office/word/2010/wordml" xmlns:w15="http://schemas.microsoft.com/office/word/2012/wordml" xmlns:wpg="http://schemas.microsoft.com/office/word/2010/wordprocessingGroup" xmlns:wpi="http://schemas.microsoft.com/office/word/2010/wordprocessingInk" xmlns:wps="http://schemas.microsoft.com/office/word/2010/wordprocessingShape" xmlns:a14="http://schemas.microsoft.com/office/drawing/2010/main"/>
                       </a:ext>
                     </a:extLst>
                   </pic:spPr>
@@ -2763,7 +3146,7 @@
                     </a:ln>
                     <a:extLst>
                       <a:ext uri="{53640926-AAD7-44D8-BBD7-CCE9431645EC}">
-                        <a14:shadowObscured xmlns:a14="http://schemas.microsoft.com/office/drawing/2010/main" xmlns:wps="http://schemas.microsoft.com/office/word/2010/wordprocessingShape" xmlns:wpi="http://schemas.microsoft.com/office/word/2010/wordprocessingInk" xmlns:wpg="http://schemas.microsoft.com/office/word/2010/wordprocessingGroup" xmlns:w15="http://schemas.microsoft.com/office/word/2012/wordml" xmlns:w14="http://schemas.microsoft.com/office/word/2010/wordml" xmlns:w="http://schemas.openxmlformats.org/wordprocessingml/2006/main" xmlns:w10="urn:schemas-microsoft-com:office:word" xmlns:wp14="http://schemas.microsoft.com/office/word/2010/wordprocessingDrawing" xmlns:v="urn:schemas-microsoft-com:vml" xmlns:o="urn:schemas-microsoft-com:office:office" xmlns:mc="http://schemas.openxmlformats.org/markup-compatibility/2006" xmlns:wpc="http://schemas.microsoft.com/office/word/2010/wordprocessingCanvas" xmlns=""/>
+                        <a14:shadowObscured xmlns="" xmlns:wpc="http://schemas.microsoft.com/office/word/2010/wordprocessingCanvas" xmlns:mc="http://schemas.openxmlformats.org/markup-compatibility/2006" xmlns:o="urn:schemas-microsoft-com:office:office" xmlns:v="urn:schemas-microsoft-com:vml" xmlns:wp14="http://schemas.microsoft.com/office/word/2010/wordprocessingDrawing" xmlns:w10="urn:schemas-microsoft-com:office:word" xmlns:w="http://schemas.openxmlformats.org/wordprocessingml/2006/main" xmlns:w14="http://schemas.microsoft.com/office/word/2010/wordml" xmlns:w15="http://schemas.microsoft.com/office/word/2012/wordml" xmlns:wpg="http://schemas.microsoft.com/office/word/2010/wordprocessingGroup" xmlns:wpi="http://schemas.microsoft.com/office/word/2010/wordprocessingInk" xmlns:wps="http://schemas.microsoft.com/office/word/2010/wordprocessingShape" xmlns:a14="http://schemas.microsoft.com/office/drawing/2010/main"/>
                       </a:ext>
                     </a:extLst>
                   </pic:spPr>
@@ -2859,7 +3242,7 @@
                     <a:blip r:embed="rId10" cstate="print">
                       <a:extLst>
                         <a:ext uri="{28A0092B-C50C-407E-A947-70E740481C1C}">
-                          <a14:useLocalDpi xmlns:a14="http://schemas.microsoft.com/office/drawing/2010/main" xmlns:wps="http://schemas.microsoft.com/office/word/2010/wordprocessingShape" xmlns:wpi="http://schemas.microsoft.com/office/word/2010/wordprocessingInk" xmlns:wpg="http://schemas.microsoft.com/office/word/2010/wordprocessingGroup" xmlns:w15="http://schemas.microsoft.com/office/word/2012/wordml" xmlns:w14="http://schemas.microsoft.com/office/word/2010/wordml" xmlns:w="http://schemas.openxmlformats.org/wordprocessingml/2006/main" xmlns:w10="urn:schemas-microsoft-com:office:word" xmlns:wp14="http://schemas.microsoft.com/office/word/2010/wordprocessingDrawing" xmlns:v="urn:schemas-microsoft-com:vml" xmlns:o="urn:schemas-microsoft-com:office:office" xmlns:mc="http://schemas.openxmlformats.org/markup-compatibility/2006" xmlns:wpc="http://schemas.microsoft.com/office/word/2010/wordprocessingCanvas" xmlns="" val="0"/>
+                          <a14:useLocalDpi xmlns="" xmlns:wpc="http://schemas.microsoft.com/office/word/2010/wordprocessingCanvas" xmlns:mc="http://schemas.openxmlformats.org/markup-compatibility/2006" xmlns:o="urn:schemas-microsoft-com:office:office" xmlns:v="urn:schemas-microsoft-com:vml" xmlns:wp14="http://schemas.microsoft.com/office/word/2010/wordprocessingDrawing" xmlns:w10="urn:schemas-microsoft-com:office:word" xmlns:w="http://schemas.openxmlformats.org/wordprocessingml/2006/main" xmlns:w14="http://schemas.microsoft.com/office/word/2010/wordml" xmlns:w15="http://schemas.microsoft.com/office/word/2012/wordml" xmlns:wpg="http://schemas.microsoft.com/office/word/2010/wordprocessingGroup" xmlns:wpi="http://schemas.microsoft.com/office/word/2010/wordprocessingInk" xmlns:wps="http://schemas.microsoft.com/office/word/2010/wordprocessingShape" xmlns:a14="http://schemas.microsoft.com/office/drawing/2010/main" val="0"/>
                         </a:ext>
                       </a:extLst>
                     </a:blip>
@@ -2909,6 +3292,7 @@
           <w:sz w:val="24"/>
           <w:lang w:val="en-US"/>
         </w:rPr>
+        <w:lastRenderedPageBreak/>
         <w:t>Refinances – Interest Provisions</w:t>
       </w:r>
     </w:p>
@@ -2952,7 +3336,7 @@
                     <a:blip r:embed="rId11" cstate="print">
                       <a:extLst>
                         <a:ext uri="{28A0092B-C50C-407E-A947-70E740481C1C}">
-                          <a14:useLocalDpi xmlns:a14="http://schemas.microsoft.com/office/drawing/2010/main" xmlns:wps="http://schemas.microsoft.com/office/word/2010/wordprocessingShape" xmlns:wpi="http://schemas.microsoft.com/office/word/2010/wordprocessingInk" xmlns:wpg="http://schemas.microsoft.com/office/word/2010/wordprocessingGroup" xmlns:w15="http://schemas.microsoft.com/office/word/2012/wordml" xmlns:w14="http://schemas.microsoft.com/office/word/2010/wordml" xmlns:w="http://schemas.openxmlformats.org/wordprocessingml/2006/main" xmlns:w10="urn:schemas-microsoft-com:office:word" xmlns:wp14="http://schemas.microsoft.com/office/word/2010/wordprocessingDrawing" xmlns:v="urn:schemas-microsoft-com:vml" xmlns:o="urn:schemas-microsoft-com:office:office" xmlns:mc="http://schemas.openxmlformats.org/markup-compatibility/2006" xmlns:wpc="http://schemas.microsoft.com/office/word/2010/wordprocessingCanvas" xmlns="" val="0"/>
+                          <a14:useLocalDpi xmlns="" xmlns:wpc="http://schemas.microsoft.com/office/word/2010/wordprocessingCanvas" xmlns:mc="http://schemas.openxmlformats.org/markup-compatibility/2006" xmlns:o="urn:schemas-microsoft-com:office:office" xmlns:v="urn:schemas-microsoft-com:vml" xmlns:wp14="http://schemas.microsoft.com/office/word/2010/wordprocessingDrawing" xmlns:w10="urn:schemas-microsoft-com:office:word" xmlns:w="http://schemas.openxmlformats.org/wordprocessingml/2006/main" xmlns:w14="http://schemas.microsoft.com/office/word/2010/wordml" xmlns:w15="http://schemas.microsoft.com/office/word/2012/wordml" xmlns:wpg="http://schemas.microsoft.com/office/word/2010/wordprocessingGroup" xmlns:wpi="http://schemas.microsoft.com/office/word/2010/wordprocessingInk" xmlns:wps="http://schemas.microsoft.com/office/word/2010/wordprocessingShape" xmlns:a14="http://schemas.microsoft.com/office/drawing/2010/main" val="0"/>
                         </a:ext>
                       </a:extLst>
                     </a:blip>
@@ -2999,7 +3383,6 @@
           <w:sz w:val="24"/>
           <w:lang w:val="en-US"/>
         </w:rPr>
-        <w:lastRenderedPageBreak/>
         <w:t>Contact:</w:t>
       </w:r>
     </w:p>
@@ -4500,7 +4883,7 @@
   <a:extraClrSchemeLst/>
   <a:extLst>
     <a:ext uri="{05A4C25C-085E-4340-85A3-A5531E510DB2}">
-      <thm15:themeFamily xmlns:thm15="http://schemas.microsoft.com/office/thememl/2012/main" xmlns="" name="Office Theme" id="{62F939B6-93AF-4DB8-9C6B-D6C7DFDC589F}" vid="{4A3C46E8-61CC-4603-A589-7422A47A8E4A}"/>
+      <thm15:themeFamily xmlns="" xmlns:thm15="http://schemas.microsoft.com/office/thememl/2012/main" name="Office Theme" id="{62F939B6-93AF-4DB8-9C6B-D6C7DFDC589F}" vid="{4A3C46E8-61CC-4603-A589-7422A47A8E4A}"/>
     </a:ext>
   </a:extLst>
 </a:theme>

</xml_diff>